<commit_message>
New Functions, Refactoring design
</commit_message>
<xml_diff>
--- a/ПЗ_Курсовой_проект_Жакубеков_ИП21 — копия.docx
+++ b/ПЗ_Курсовой_проект_Жакубеков_ИП21 — копия.docx
@@ -5759,7 +5759,7 @@
     <w:p>
       <w:pPr>
         <w:pStyle w:val="aff2"/>
-        <w:spacing w:line="360" w:lineRule="auto"/>
+        <w:spacing w:before="0" w:beforeAutospacing="0" w:after="0" w:afterAutospacing="0" w:line="360" w:lineRule="auto"/>
         <w:ind w:firstLine="708"/>
         <w:rPr>
           <w:sz w:val="28"/>
@@ -5793,7 +5793,7 @@
     <w:p>
       <w:pPr>
         <w:pStyle w:val="aff2"/>
-        <w:spacing w:line="360" w:lineRule="auto"/>
+        <w:spacing w:before="0" w:beforeAutospacing="0" w:after="0" w:afterAutospacing="0" w:line="360" w:lineRule="auto"/>
         <w:ind w:firstLine="708"/>
         <w:rPr>
           <w:sz w:val="28"/>
@@ -5811,8 +5811,8 @@
     <w:p>
       <w:pPr>
         <w:pStyle w:val="aff2"/>
-        <w:spacing w:line="360" w:lineRule="auto"/>
-        <w:ind w:firstLine="360"/>
+        <w:spacing w:before="0" w:beforeAutospacing="0" w:after="0" w:afterAutospacing="0" w:line="360" w:lineRule="auto"/>
+        <w:ind w:firstLine="708"/>
         <w:rPr>
           <w:sz w:val="28"/>
           <w:szCs w:val="28"/>
@@ -5982,8 +5982,8 @@
     <w:p>
       <w:pPr>
         <w:pStyle w:val="aff2"/>
-        <w:spacing w:line="360" w:lineRule="auto"/>
-        <w:ind w:firstLine="360"/>
+        <w:spacing w:before="0" w:beforeAutospacing="0" w:after="0" w:afterAutospacing="0" w:line="360" w:lineRule="auto"/>
+        <w:ind w:firstLine="708"/>
         <w:rPr>
           <w:sz w:val="28"/>
           <w:szCs w:val="28"/>
@@ -6086,7 +6086,7 @@
     <w:p>
       <w:pPr>
         <w:pStyle w:val="aff2"/>
-        <w:spacing w:line="360" w:lineRule="auto"/>
+        <w:spacing w:before="0" w:beforeAutospacing="0" w:after="0" w:afterAutospacing="0" w:line="360" w:lineRule="auto"/>
         <w:ind w:firstLine="708"/>
         <w:rPr>
           <w:sz w:val="28"/>
@@ -6168,7 +6168,8 @@
     <w:p>
       <w:pPr>
         <w:pStyle w:val="aff2"/>
-        <w:spacing w:line="360" w:lineRule="auto"/>
+        <w:spacing w:before="0" w:beforeAutospacing="0" w:after="0" w:afterAutospacing="0" w:line="360" w:lineRule="auto"/>
+        <w:ind w:firstLine="708"/>
         <w:rPr>
           <w:sz w:val="28"/>
           <w:szCs w:val="28"/>
@@ -6185,7 +6186,7 @@
     <w:p>
       <w:pPr>
         <w:pStyle w:val="aff2"/>
-        <w:spacing w:line="360" w:lineRule="auto"/>
+        <w:spacing w:before="0" w:beforeAutospacing="0" w:after="0" w:afterAutospacing="0" w:line="360" w:lineRule="auto"/>
         <w:rPr>
           <w:sz w:val="28"/>
           <w:szCs w:val="28"/>
@@ -6206,7 +6207,7 @@
           <w:ilvl w:val="0"/>
           <w:numId w:val="30"/>
         </w:numPr>
-        <w:spacing w:line="360" w:lineRule="auto"/>
+        <w:spacing w:before="0" w:beforeAutospacing="0" w:after="0" w:afterAutospacing="0" w:line="360" w:lineRule="auto"/>
         <w:rPr>
           <w:sz w:val="28"/>
           <w:szCs w:val="28"/>
@@ -6227,7 +6228,7 @@
           <w:ilvl w:val="0"/>
           <w:numId w:val="30"/>
         </w:numPr>
-        <w:spacing w:line="360" w:lineRule="auto"/>
+        <w:spacing w:before="0" w:beforeAutospacing="0" w:after="0" w:afterAutospacing="0" w:line="360" w:lineRule="auto"/>
         <w:rPr>
           <w:sz w:val="28"/>
           <w:szCs w:val="28"/>
@@ -6248,7 +6249,7 @@
           <w:ilvl w:val="0"/>
           <w:numId w:val="30"/>
         </w:numPr>
-        <w:spacing w:line="360" w:lineRule="auto"/>
+        <w:spacing w:before="0" w:beforeAutospacing="0" w:after="0" w:afterAutospacing="0" w:line="360" w:lineRule="auto"/>
         <w:rPr>
           <w:sz w:val="28"/>
           <w:szCs w:val="28"/>
@@ -6269,7 +6270,7 @@
           <w:ilvl w:val="0"/>
           <w:numId w:val="30"/>
         </w:numPr>
-        <w:spacing w:line="360" w:lineRule="auto"/>
+        <w:spacing w:before="0" w:beforeAutospacing="0" w:after="0" w:afterAutospacing="0" w:line="360" w:lineRule="auto"/>
         <w:rPr>
           <w:sz w:val="28"/>
           <w:szCs w:val="28"/>
@@ -6290,7 +6291,7 @@
           <w:ilvl w:val="0"/>
           <w:numId w:val="30"/>
         </w:numPr>
-        <w:spacing w:line="360" w:lineRule="auto"/>
+        <w:spacing w:before="0" w:beforeAutospacing="0" w:after="0" w:afterAutospacing="0" w:line="360" w:lineRule="auto"/>
         <w:rPr>
           <w:sz w:val="28"/>
           <w:szCs w:val="28"/>
@@ -6322,7 +6323,7 @@
           <w:ilvl w:val="0"/>
           <w:numId w:val="30"/>
         </w:numPr>
-        <w:spacing w:line="360" w:lineRule="auto"/>
+        <w:spacing w:before="0" w:beforeAutospacing="0" w:after="0" w:afterAutospacing="0" w:line="360" w:lineRule="auto"/>
         <w:rPr>
           <w:sz w:val="28"/>
           <w:szCs w:val="28"/>
@@ -6339,7 +6340,8 @@
     <w:p>
       <w:pPr>
         <w:pStyle w:val="aff2"/>
-        <w:spacing w:line="360" w:lineRule="auto"/>
+        <w:spacing w:before="0" w:beforeAutospacing="0" w:after="0" w:afterAutospacing="0" w:line="360" w:lineRule="auto"/>
+        <w:ind w:firstLine="360"/>
         <w:rPr>
           <w:sz w:val="28"/>
           <w:szCs w:val="28"/>
@@ -6456,6 +6458,16 @@
       </w:r>
       <w:proofErr w:type="spellEnd"/>
       <w:proofErr w:type="gramEnd"/>
+      <w:r>
+        <w:rPr>
+          <w:rStyle w:val="affd"/>
+          <w:rFonts w:cs="Times New Roman"/>
+          <w:b w:val="0"/>
+          <w:bCs/>
+          <w:szCs w:val="28"/>
+        </w:rPr>
+        <w:t>:</w:t>
+      </w:r>
     </w:p>
     <w:p>
       <w:pPr>
@@ -6464,7 +6476,7 @@
           <w:ilvl w:val="0"/>
           <w:numId w:val="31"/>
         </w:numPr>
-        <w:spacing w:line="360" w:lineRule="auto"/>
+        <w:spacing w:before="0" w:beforeAutospacing="0" w:after="0" w:afterAutospacing="0" w:line="360" w:lineRule="auto"/>
         <w:rPr>
           <w:sz w:val="28"/>
           <w:szCs w:val="28"/>
@@ -6501,18 +6513,17 @@
           <w:ilvl w:val="0"/>
           <w:numId w:val="31"/>
         </w:numPr>
-        <w:spacing w:line="360" w:lineRule="auto"/>
-        <w:rPr>
-          <w:sz w:val="28"/>
-          <w:szCs w:val="28"/>
-        </w:rPr>
-      </w:pPr>
-      <w:r>
-        <w:rPr>
-          <w:sz w:val="28"/>
-          <w:szCs w:val="28"/>
-        </w:rPr>
-        <w:lastRenderedPageBreak/>
+        <w:spacing w:before="0" w:beforeAutospacing="0" w:after="0" w:afterAutospacing="0" w:line="360" w:lineRule="auto"/>
+        <w:rPr>
+          <w:sz w:val="28"/>
+          <w:szCs w:val="28"/>
+        </w:rPr>
+      </w:pPr>
+      <w:r>
+        <w:rPr>
+          <w:sz w:val="28"/>
+          <w:szCs w:val="28"/>
+        </w:rPr>
         <w:t>Сформировать базу знаний, которая в дальнейшем может быть расширена до полноценного сервиса с личным кабинетом и автоматизацией документов.</w:t>
       </w:r>
     </w:p>
@@ -6542,7 +6553,7 @@
           <w:ilvl w:val="0"/>
           <w:numId w:val="32"/>
         </w:numPr>
-        <w:spacing w:line="360" w:lineRule="auto"/>
+        <w:spacing w:before="0" w:beforeAutospacing="0" w:after="0" w:afterAutospacing="0" w:line="360" w:lineRule="auto"/>
         <w:rPr>
           <w:sz w:val="28"/>
           <w:szCs w:val="28"/>
@@ -6563,17 +6574,18 @@
           <w:ilvl w:val="0"/>
           <w:numId w:val="32"/>
         </w:numPr>
-        <w:spacing w:line="360" w:lineRule="auto"/>
-        <w:rPr>
-          <w:sz w:val="28"/>
-          <w:szCs w:val="28"/>
-        </w:rPr>
-      </w:pPr>
-      <w:r>
-        <w:rPr>
-          <w:sz w:val="28"/>
-          <w:szCs w:val="28"/>
-        </w:rPr>
+        <w:spacing w:before="0" w:beforeAutospacing="0" w:after="0" w:afterAutospacing="0" w:line="360" w:lineRule="auto"/>
+        <w:rPr>
+          <w:sz w:val="28"/>
+          <w:szCs w:val="28"/>
+        </w:rPr>
+      </w:pPr>
+      <w:r>
+        <w:rPr>
+          <w:sz w:val="28"/>
+          <w:szCs w:val="28"/>
+        </w:rPr>
+        <w:lastRenderedPageBreak/>
         <w:t>Стать точкой входа для пользователей, которые впервые сталкиваются с процедурой получения гражданства США.</w:t>
       </w:r>
     </w:p>
@@ -6584,7 +6596,7 @@
           <w:ilvl w:val="0"/>
           <w:numId w:val="32"/>
         </w:numPr>
-        <w:spacing w:line="360" w:lineRule="auto"/>
+        <w:spacing w:before="0" w:beforeAutospacing="0" w:after="0" w:afterAutospacing="0" w:line="360" w:lineRule="auto"/>
         <w:rPr>
           <w:sz w:val="28"/>
           <w:szCs w:val="28"/>
@@ -6624,7 +6636,7 @@
           <w:ilvl w:val="0"/>
           <w:numId w:val="33"/>
         </w:numPr>
-        <w:spacing w:line="360" w:lineRule="auto"/>
+        <w:spacing w:before="0" w:beforeAutospacing="0" w:after="0" w:afterAutospacing="0" w:line="360" w:lineRule="auto"/>
         <w:rPr>
           <w:sz w:val="28"/>
           <w:szCs w:val="28"/>
@@ -6645,7 +6657,7 @@
           <w:ilvl w:val="0"/>
           <w:numId w:val="33"/>
         </w:numPr>
-        <w:spacing w:line="360" w:lineRule="auto"/>
+        <w:spacing w:before="0" w:beforeAutospacing="0" w:after="0" w:afterAutospacing="0" w:line="360" w:lineRule="auto"/>
         <w:rPr>
           <w:sz w:val="28"/>
           <w:szCs w:val="28"/>
@@ -6682,7 +6694,7 @@
           <w:ilvl w:val="0"/>
           <w:numId w:val="33"/>
         </w:numPr>
-        <w:spacing w:line="360" w:lineRule="auto"/>
+        <w:spacing w:before="0" w:beforeAutospacing="0" w:after="0" w:afterAutospacing="0" w:line="360" w:lineRule="auto"/>
         <w:rPr>
           <w:sz w:val="28"/>
           <w:szCs w:val="28"/>
@@ -6713,17 +6725,6 @@
         </w:rPr>
         <w:t xml:space="preserve"> → FAQ), удобную для расширения.</w:t>
       </w:r>
-    </w:p>
-    <w:p>
-      <w:pPr>
-        <w:pStyle w:val="aff2"/>
-        <w:spacing w:line="360" w:lineRule="auto"/>
-        <w:ind w:left="720"/>
-        <w:rPr>
-          <w:sz w:val="28"/>
-          <w:szCs w:val="28"/>
-        </w:rPr>
-      </w:pPr>
     </w:p>
     <w:p>
       <w:pPr>
@@ -6751,7 +6752,7 @@
           <w:ilvl w:val="0"/>
           <w:numId w:val="34"/>
         </w:numPr>
-        <w:spacing w:line="360" w:lineRule="auto"/>
+        <w:spacing w:before="0" w:beforeAutospacing="0" w:after="0" w:afterAutospacing="0" w:line="360" w:lineRule="auto"/>
         <w:rPr>
           <w:sz w:val="28"/>
           <w:szCs w:val="28"/>
@@ -6772,7 +6773,7 @@
           <w:ilvl w:val="0"/>
           <w:numId w:val="34"/>
         </w:numPr>
-        <w:spacing w:line="360" w:lineRule="auto"/>
+        <w:spacing w:before="0" w:beforeAutospacing="0" w:after="0" w:afterAutospacing="0" w:line="360" w:lineRule="auto"/>
         <w:rPr>
           <w:sz w:val="28"/>
           <w:szCs w:val="28"/>
@@ -6793,7 +6794,7 @@
           <w:ilvl w:val="0"/>
           <w:numId w:val="34"/>
         </w:numPr>
-        <w:spacing w:line="360" w:lineRule="auto"/>
+        <w:spacing w:before="0" w:beforeAutospacing="0" w:after="0" w:afterAutospacing="0" w:line="360" w:lineRule="auto"/>
         <w:rPr>
           <w:sz w:val="28"/>
           <w:szCs w:val="28"/>
@@ -6814,7 +6815,7 @@
           <w:ilvl w:val="0"/>
           <w:numId w:val="34"/>
         </w:numPr>
-        <w:spacing w:line="360" w:lineRule="auto"/>
+        <w:spacing w:before="0" w:beforeAutospacing="0" w:after="0" w:afterAutospacing="0" w:line="360" w:lineRule="auto"/>
         <w:rPr>
           <w:sz w:val="28"/>
           <w:szCs w:val="28"/>
@@ -6846,7 +6847,7 @@
           <w:ilvl w:val="0"/>
           <w:numId w:val="34"/>
         </w:numPr>
-        <w:spacing w:line="360" w:lineRule="auto"/>
+        <w:spacing w:before="0" w:beforeAutospacing="0" w:after="0" w:afterAutospacing="0" w:line="360" w:lineRule="auto"/>
         <w:rPr>
           <w:sz w:val="28"/>
           <w:szCs w:val="28"/>
@@ -6885,7 +6886,7 @@
           <w:ilvl w:val="0"/>
           <w:numId w:val="34"/>
         </w:numPr>
-        <w:spacing w:line="360" w:lineRule="auto"/>
+        <w:spacing w:before="0" w:beforeAutospacing="0" w:after="0" w:afterAutospacing="0" w:line="360" w:lineRule="auto"/>
         <w:rPr>
           <w:sz w:val="28"/>
           <w:szCs w:val="28"/>
@@ -6930,7 +6931,7 @@
           <w:ilvl w:val="0"/>
           <w:numId w:val="34"/>
         </w:numPr>
-        <w:spacing w:line="360" w:lineRule="auto"/>
+        <w:spacing w:before="0" w:beforeAutospacing="0" w:after="0" w:afterAutospacing="0" w:line="360" w:lineRule="auto"/>
         <w:rPr>
           <w:sz w:val="28"/>
           <w:szCs w:val="28"/>
@@ -6964,23 +6965,8 @@
     </w:p>
     <w:p>
       <w:pPr>
-        <w:rPr>
-          <w:rFonts w:cs="Times New Roman"/>
-          <w:szCs w:val="28"/>
-        </w:rPr>
-      </w:pPr>
-    </w:p>
-    <w:p>
-      <w:pPr>
-        <w:rPr>
-          <w:rFonts w:cs="Times New Roman"/>
-          <w:szCs w:val="28"/>
-        </w:rPr>
-      </w:pPr>
-    </w:p>
-    <w:p>
-      <w:pPr>
         <w:pStyle w:val="3"/>
+        <w:ind w:firstLine="708"/>
         <w:rPr>
           <w:rFonts w:cs="Times New Roman"/>
           <w:szCs w:val="28"/>
@@ -6994,7 +6980,17 @@
           <w:bCs/>
           <w:szCs w:val="28"/>
         </w:rPr>
-        <w:t>Задачи проекта</w:t>
+        <w:t>Задачи проект</w:t>
+      </w:r>
+      <w:r>
+        <w:rPr>
+          <w:rStyle w:val="affd"/>
+          <w:rFonts w:cs="Times New Roman"/>
+          <w:b w:val="0"/>
+          <w:bCs/>
+          <w:szCs w:val="28"/>
+        </w:rPr>
+        <w:t>а:</w:t>
       </w:r>
     </w:p>
     <w:p>
@@ -7004,7 +7000,7 @@
           <w:ilvl w:val="0"/>
           <w:numId w:val="35"/>
         </w:numPr>
-        <w:spacing w:line="360" w:lineRule="auto"/>
+        <w:spacing w:before="0" w:beforeAutospacing="0" w:after="0" w:afterAutospacing="0" w:line="360" w:lineRule="auto"/>
         <w:rPr>
           <w:sz w:val="28"/>
           <w:szCs w:val="28"/>
@@ -7025,7 +7021,7 @@
           <w:ilvl w:val="0"/>
           <w:numId w:val="35"/>
         </w:numPr>
-        <w:spacing w:line="360" w:lineRule="auto"/>
+        <w:spacing w:before="0" w:beforeAutospacing="0" w:after="0" w:afterAutospacing="0" w:line="360" w:lineRule="auto"/>
         <w:rPr>
           <w:sz w:val="28"/>
           <w:szCs w:val="28"/>
@@ -7046,7 +7042,7 @@
           <w:ilvl w:val="0"/>
           <w:numId w:val="35"/>
         </w:numPr>
-        <w:spacing w:line="360" w:lineRule="auto"/>
+        <w:spacing w:before="0" w:beforeAutospacing="0" w:after="0" w:afterAutospacing="0" w:line="360" w:lineRule="auto"/>
         <w:rPr>
           <w:sz w:val="28"/>
           <w:szCs w:val="28"/>
@@ -7067,7 +7063,7 @@
           <w:ilvl w:val="0"/>
           <w:numId w:val="35"/>
         </w:numPr>
-        <w:spacing w:line="360" w:lineRule="auto"/>
+        <w:spacing w:before="0" w:beforeAutospacing="0" w:after="0" w:afterAutospacing="0" w:line="360" w:lineRule="auto"/>
         <w:rPr>
           <w:sz w:val="28"/>
           <w:szCs w:val="28"/>
@@ -7080,14 +7076,6 @@
         </w:rPr>
         <w:t>Сделать интерфейс лёгким и удобным для чтения с мобильных устройств.</w:t>
       </w:r>
-    </w:p>
-    <w:p>
-      <w:pPr>
-        <w:rPr>
-          <w:rFonts w:cs="Times New Roman"/>
-          <w:szCs w:val="28"/>
-        </w:rPr>
-      </w:pPr>
     </w:p>
     <w:p>
       <w:pPr>
@@ -7111,7 +7099,8 @@
     <w:p>
       <w:pPr>
         <w:pStyle w:val="aff2"/>
-        <w:spacing w:line="360" w:lineRule="auto"/>
+        <w:spacing w:before="0" w:beforeAutospacing="0" w:after="0" w:afterAutospacing="0" w:line="360" w:lineRule="auto"/>
+        <w:ind w:firstLine="708"/>
         <w:rPr>
           <w:sz w:val="28"/>
           <w:szCs w:val="28"/>
@@ -7132,17 +7121,18 @@
           <w:ilvl w:val="0"/>
           <w:numId w:val="36"/>
         </w:numPr>
-        <w:spacing w:line="360" w:lineRule="auto"/>
-        <w:rPr>
-          <w:sz w:val="28"/>
-          <w:szCs w:val="28"/>
-        </w:rPr>
-      </w:pPr>
-      <w:r>
-        <w:rPr>
-          <w:sz w:val="28"/>
-          <w:szCs w:val="28"/>
-        </w:rPr>
+        <w:spacing w:before="0" w:beforeAutospacing="0" w:after="0" w:afterAutospacing="0" w:line="360" w:lineRule="auto"/>
+        <w:rPr>
+          <w:sz w:val="28"/>
+          <w:szCs w:val="28"/>
+        </w:rPr>
+      </w:pPr>
+      <w:r>
+        <w:rPr>
+          <w:sz w:val="28"/>
+          <w:szCs w:val="28"/>
+        </w:rPr>
+        <w:lastRenderedPageBreak/>
         <w:t>людей, которые впервые изучают процесс получения гражданства/виз/</w:t>
       </w:r>
       <w:proofErr w:type="spellStart"/>
@@ -7169,7 +7159,7 @@
           <w:ilvl w:val="0"/>
           <w:numId w:val="36"/>
         </w:numPr>
-        <w:spacing w:line="360" w:lineRule="auto"/>
+        <w:spacing w:before="0" w:beforeAutospacing="0" w:after="0" w:afterAutospacing="0" w:line="360" w:lineRule="auto"/>
         <w:rPr>
           <w:sz w:val="28"/>
           <w:szCs w:val="28"/>
@@ -7190,7 +7180,7 @@
           <w:ilvl w:val="0"/>
           <w:numId w:val="36"/>
         </w:numPr>
-        <w:spacing w:line="360" w:lineRule="auto"/>
+        <w:spacing w:before="0" w:beforeAutospacing="0" w:after="0" w:afterAutospacing="0" w:line="360" w:lineRule="auto"/>
         <w:rPr>
           <w:sz w:val="28"/>
           <w:szCs w:val="28"/>
@@ -7211,7 +7201,7 @@
           <w:ilvl w:val="0"/>
           <w:numId w:val="36"/>
         </w:numPr>
-        <w:spacing w:line="360" w:lineRule="auto"/>
+        <w:spacing w:before="0" w:beforeAutospacing="0" w:after="0" w:afterAutospacing="0" w:line="360" w:lineRule="auto"/>
         <w:rPr>
           <w:sz w:val="28"/>
           <w:szCs w:val="28"/>
@@ -7250,7 +7240,7 @@
           <w:ilvl w:val="0"/>
           <w:numId w:val="36"/>
         </w:numPr>
-        <w:spacing w:line="360" w:lineRule="auto"/>
+        <w:spacing w:before="0" w:beforeAutospacing="0" w:after="0" w:afterAutospacing="0" w:line="360" w:lineRule="auto"/>
         <w:rPr>
           <w:sz w:val="28"/>
           <w:szCs w:val="28"/>
@@ -7267,27 +7257,149 @@
     <w:p>
       <w:pPr>
         <w:pStyle w:val="aff2"/>
-        <w:spacing w:line="360" w:lineRule="auto"/>
-        <w:rPr>
-          <w:sz w:val="28"/>
-          <w:szCs w:val="28"/>
-        </w:rPr>
-      </w:pPr>
-      <w:r>
-        <w:rPr>
-          <w:sz w:val="28"/>
-          <w:szCs w:val="28"/>
-        </w:rPr>
-        <w:t>Общий профиль пользователя: 20–45 лет, базовый уровень владения английским или ниже среднего, предпочтение мобильным устройствам.</w:t>
-      </w:r>
-    </w:p>
-    <w:p>
-      <w:pPr>
-        <w:rPr>
-          <w:rFonts w:cs="Times New Roman"/>
-          <w:szCs w:val="28"/>
-        </w:rPr>
-      </w:pPr>
+        <w:spacing w:before="0" w:beforeAutospacing="0" w:after="0" w:afterAutospacing="0" w:line="360" w:lineRule="auto"/>
+        <w:ind w:firstLine="360"/>
+        <w:rPr>
+          <w:sz w:val="28"/>
+          <w:szCs w:val="28"/>
+        </w:rPr>
+      </w:pPr>
+      <w:r>
+        <w:rPr>
+          <w:sz w:val="28"/>
+          <w:szCs w:val="28"/>
+        </w:rPr>
+        <w:t>Общий профиль пользователя</w:t>
+      </w:r>
+      <w:r>
+        <w:rPr>
+          <w:sz w:val="28"/>
+          <w:szCs w:val="28"/>
+        </w:rPr>
+        <w:t xml:space="preserve"> </w:t>
+      </w:r>
+      <w:r>
+        <w:rPr>
+          <w:sz w:val="28"/>
+          <w:szCs w:val="28"/>
+        </w:rPr>
+        <w:t>был составлен на основе официальной статистики. Общее количество людей, родившихся в России и проживающие в США на 2025 год: 416 тысяч человек.</w:t>
+      </w:r>
+      <w:proofErr w:type="gramStart"/>
+      <w:r>
+        <w:rPr>
+          <w:sz w:val="28"/>
+          <w:szCs w:val="28"/>
+        </w:rPr>
+        <w:t xml:space="preserve"> </w:t>
+      </w:r>
+      <w:proofErr w:type="gramEnd"/>
+      <w:r>
+        <w:rPr>
+          <w:sz w:val="28"/>
+          <w:szCs w:val="28"/>
+        </w:rPr>
+        <w:t xml:space="preserve">Кардинальное большинство </w:t>
+      </w:r>
+      <w:r>
+        <w:rPr>
+          <w:sz w:val="28"/>
+          <w:szCs w:val="28"/>
+        </w:rPr>
+        <w:t xml:space="preserve">— </w:t>
+      </w:r>
+      <w:r>
+        <w:rPr>
+          <w:sz w:val="28"/>
+          <w:szCs w:val="28"/>
+        </w:rPr>
+        <w:t xml:space="preserve"> это люди 25-35 лет (около 55%). Данные основаны на источниках: </w:t>
+      </w:r>
+      <w:proofErr w:type="spellStart"/>
+      <w:r>
+        <w:rPr>
+          <w:sz w:val="28"/>
+          <w:szCs w:val="28"/>
+          <w:lang w:val="en-US"/>
+        </w:rPr>
+        <w:t>ura</w:t>
+      </w:r>
+      <w:proofErr w:type="spellEnd"/>
+      <w:r>
+        <w:rPr>
+          <w:sz w:val="28"/>
+          <w:szCs w:val="28"/>
+        </w:rPr>
+        <w:t>.</w:t>
+      </w:r>
+      <w:r>
+        <w:rPr>
+          <w:sz w:val="28"/>
+          <w:szCs w:val="28"/>
+          <w:lang w:val="en-US"/>
+        </w:rPr>
+        <w:t>news</w:t>
+      </w:r>
+      <w:r>
+        <w:rPr>
+          <w:sz w:val="28"/>
+          <w:szCs w:val="28"/>
+        </w:rPr>
+        <w:t xml:space="preserve">, </w:t>
+      </w:r>
+      <w:proofErr w:type="spellStart"/>
+      <w:r>
+        <w:rPr>
+          <w:sz w:val="28"/>
+          <w:szCs w:val="28"/>
+          <w:lang w:val="en-US"/>
+        </w:rPr>
+        <w:t>roscult</w:t>
+      </w:r>
+      <w:proofErr w:type="spellEnd"/>
+      <w:r>
+        <w:rPr>
+          <w:sz w:val="28"/>
+          <w:szCs w:val="28"/>
+        </w:rPr>
+        <w:t>.</w:t>
+      </w:r>
+      <w:r>
+        <w:rPr>
+          <w:sz w:val="28"/>
+          <w:szCs w:val="28"/>
+          <w:lang w:val="en-US"/>
+        </w:rPr>
+        <w:t>org</w:t>
+      </w:r>
+      <w:r>
+        <w:rPr>
+          <w:sz w:val="28"/>
+          <w:szCs w:val="28"/>
+        </w:rPr>
+        <w:t>.</w:t>
+      </w:r>
+      <w:r>
+        <w:rPr>
+          <w:sz w:val="28"/>
+          <w:szCs w:val="28"/>
+        </w:rPr>
+        <w:t xml:space="preserve"> Базовый</w:t>
+      </w:r>
+      <w:r>
+        <w:rPr>
+          <w:sz w:val="28"/>
+          <w:szCs w:val="28"/>
+        </w:rPr>
+        <w:t xml:space="preserve"> </w:t>
+      </w:r>
+      <w:r>
+        <w:rPr>
+          <w:sz w:val="28"/>
+          <w:szCs w:val="28"/>
+        </w:rPr>
+        <w:t>уровень владения английским или ниже среднего, предпочтение мобильным устройствам.</w:t>
+      </w:r>
     </w:p>
     <w:p>
       <w:pPr>
@@ -7315,7 +7427,7 @@
           <w:ilvl w:val="0"/>
           <w:numId w:val="37"/>
         </w:numPr>
-        <w:spacing w:line="360" w:lineRule="auto"/>
+        <w:spacing w:before="0" w:beforeAutospacing="0" w:after="0" w:afterAutospacing="0" w:line="360" w:lineRule="auto"/>
         <w:rPr>
           <w:sz w:val="28"/>
           <w:szCs w:val="28"/>
@@ -7346,7 +7458,7 @@
           <w:ilvl w:val="0"/>
           <w:numId w:val="37"/>
         </w:numPr>
-        <w:spacing w:line="360" w:lineRule="auto"/>
+        <w:spacing w:before="0" w:beforeAutospacing="0" w:after="0" w:afterAutospacing="0" w:line="360" w:lineRule="auto"/>
         <w:rPr>
           <w:sz w:val="28"/>
           <w:szCs w:val="28"/>
@@ -7361,7 +7473,6 @@
           <w:sz w:val="28"/>
           <w:szCs w:val="28"/>
         </w:rPr>
-        <w:lastRenderedPageBreak/>
         <w:t>MySQL</w:t>
       </w:r>
       <w:proofErr w:type="spellEnd"/>
@@ -7390,7 +7501,7 @@
           <w:ilvl w:val="0"/>
           <w:numId w:val="37"/>
         </w:numPr>
-        <w:spacing w:line="360" w:lineRule="auto"/>
+        <w:spacing w:before="0" w:beforeAutospacing="0" w:after="0" w:afterAutospacing="0" w:line="360" w:lineRule="auto"/>
         <w:rPr>
           <w:sz w:val="28"/>
           <w:szCs w:val="28"/>
@@ -7442,7 +7553,7 @@
           <w:ilvl w:val="0"/>
           <w:numId w:val="37"/>
         </w:numPr>
-        <w:spacing w:line="360" w:lineRule="auto"/>
+        <w:spacing w:before="0" w:beforeAutospacing="0" w:after="0" w:afterAutospacing="0" w:line="360" w:lineRule="auto"/>
         <w:rPr>
           <w:sz w:val="28"/>
           <w:szCs w:val="28"/>
@@ -7469,46 +7580,182 @@
     <w:p>
       <w:pPr>
         <w:pStyle w:val="aff2"/>
-        <w:numPr>
-          <w:ilvl w:val="0"/>
-          <w:numId w:val="37"/>
-        </w:numPr>
-        <w:spacing w:line="360" w:lineRule="auto"/>
-        <w:rPr>
-          <w:sz w:val="28"/>
-          <w:szCs w:val="28"/>
-        </w:rPr>
-      </w:pPr>
-      <w:r>
-        <w:rPr>
-          <w:rStyle w:val="affd"/>
-          <w:rFonts w:eastAsiaTheme="majorEastAsia"/>
-          <w:b w:val="0"/>
-          <w:sz w:val="28"/>
-          <w:szCs w:val="28"/>
-        </w:rPr>
-        <w:t xml:space="preserve">Единая точка входа </w:t>
+        <w:spacing w:before="0" w:beforeAutospacing="0" w:after="0" w:afterAutospacing="0" w:line="360" w:lineRule="auto"/>
+        <w:ind w:firstLine="360"/>
+        <w:rPr>
+          <w:color w:val="0F1115"/>
+          <w:sz w:val="28"/>
+          <w:szCs w:val="28"/>
+          <w:shd w:val="clear" w:color="auto" w:fill="FFFFFF"/>
+        </w:rPr>
+      </w:pPr>
+      <w:r>
+        <w:rPr>
+          <w:sz w:val="28"/>
+          <w:szCs w:val="28"/>
+        </w:rPr>
+        <w:t xml:space="preserve">Выбор стека обусловлен задачами создания легковесного, производительного и легко сопровождаемого решения. </w:t>
+      </w:r>
+      <w:r>
+        <w:rPr>
+          <w:color w:val="0F1115"/>
+          <w:sz w:val="28"/>
+          <w:szCs w:val="28"/>
+          <w:shd w:val="clear" w:color="auto" w:fill="FFFFFF"/>
+        </w:rPr>
+        <w:t xml:space="preserve">Использование чистого PHP позволило обеспечить полный контроль над кодом и максимальную производительность за счет отсутствия излишних абстракций. </w:t>
+      </w:r>
+      <w:proofErr w:type="gramStart"/>
+      <w:r>
+        <w:rPr>
+          <w:color w:val="0F1115"/>
+          <w:sz w:val="28"/>
+          <w:szCs w:val="28"/>
+          <w:shd w:val="clear" w:color="auto" w:fill="FFFFFF"/>
+        </w:rPr>
+        <w:t>В</w:t>
+      </w:r>
+      <w:proofErr w:type="gramEnd"/>
+      <w:r>
+        <w:rPr>
+          <w:color w:val="0F1115"/>
+          <w:sz w:val="28"/>
+          <w:szCs w:val="28"/>
+          <w:shd w:val="clear" w:color="auto" w:fill="FFFFFF"/>
+        </w:rPr>
+        <w:t xml:space="preserve">ыбор </w:t>
       </w:r>
       <w:proofErr w:type="spellStart"/>
       <w:r>
         <w:rPr>
-          <w:rStyle w:val="HTML0"/>
-          <w:rFonts w:ascii="Times New Roman" w:eastAsiaTheme="majorEastAsia" w:hAnsi="Times New Roman" w:cs="Times New Roman"/>
-          <w:bCs/>
-          <w:sz w:val="28"/>
-          <w:szCs w:val="28"/>
-        </w:rPr>
-        <w:t>index.php</w:t>
+          <w:color w:val="0F1115"/>
+          <w:sz w:val="28"/>
+          <w:szCs w:val="28"/>
+          <w:shd w:val="clear" w:color="auto" w:fill="FFFFFF"/>
+          <w:lang w:val="en-US"/>
+        </w:rPr>
+        <w:t>MySQL</w:t>
       </w:r>
       <w:proofErr w:type="spellEnd"/>
-    </w:p>
-    <w:p>
-      <w:pPr>
-        <w:rPr>
-          <w:rFonts w:cs="Times New Roman"/>
-          <w:szCs w:val="28"/>
-        </w:rPr>
-      </w:pPr>
+      <w:r>
+        <w:rPr>
+          <w:color w:val="0F1115"/>
+          <w:sz w:val="28"/>
+          <w:szCs w:val="28"/>
+          <w:shd w:val="clear" w:color="auto" w:fill="FFFFFF"/>
+        </w:rPr>
+        <w:t xml:space="preserve"> обусловлен надежностью, стабильностью и идеальным соответствием реляционной модели для структурированных данных (категории, статьи). Тесная интеграция с PHP и низкие требования к ресурсам делают её оптимальным решением. </w:t>
+      </w:r>
+      <w:proofErr w:type="gramStart"/>
+      <w:r>
+        <w:rPr>
+          <w:color w:val="0F1115"/>
+          <w:sz w:val="28"/>
+          <w:szCs w:val="28"/>
+          <w:shd w:val="clear" w:color="auto" w:fill="FFFFFF"/>
+        </w:rPr>
+        <w:t xml:space="preserve">Отказ от тяжелых </w:t>
+      </w:r>
+      <w:proofErr w:type="spellStart"/>
+      <w:r>
+        <w:rPr>
+          <w:color w:val="0F1115"/>
+          <w:sz w:val="28"/>
+          <w:szCs w:val="28"/>
+          <w:shd w:val="clear" w:color="auto" w:fill="FFFFFF"/>
+        </w:rPr>
+        <w:t>фронтенд-фреймворков</w:t>
+      </w:r>
+      <w:proofErr w:type="spellEnd"/>
+      <w:r>
+        <w:rPr>
+          <w:color w:val="0F1115"/>
+          <w:sz w:val="28"/>
+          <w:szCs w:val="28"/>
+          <w:shd w:val="clear" w:color="auto" w:fill="FFFFFF"/>
+        </w:rPr>
+        <w:t xml:space="preserve"> связан с приоритетом SEO-дружественности и скорости загрузки, особенно на мобильных устройствах.</w:t>
+      </w:r>
+      <w:proofErr w:type="gramEnd"/>
+      <w:r>
+        <w:rPr>
+          <w:color w:val="0F1115"/>
+          <w:sz w:val="28"/>
+          <w:szCs w:val="28"/>
+          <w:shd w:val="clear" w:color="auto" w:fill="FFFFFF"/>
+        </w:rPr>
+        <w:t xml:space="preserve"> </w:t>
+      </w:r>
+      <w:proofErr w:type="gramStart"/>
+      <w:r>
+        <w:rPr>
+          <w:color w:val="0F1115"/>
+          <w:sz w:val="28"/>
+          <w:szCs w:val="28"/>
+          <w:shd w:val="clear" w:color="auto" w:fill="FFFFFF"/>
+        </w:rPr>
+        <w:t>Статичный</w:t>
+      </w:r>
+      <w:proofErr w:type="gramEnd"/>
+      <w:r>
+        <w:rPr>
+          <w:color w:val="0F1115"/>
+          <w:sz w:val="28"/>
+          <w:szCs w:val="28"/>
+          <w:shd w:val="clear" w:color="auto" w:fill="FFFFFF"/>
+        </w:rPr>
+        <w:t xml:space="preserve"> HTML, </w:t>
+      </w:r>
+      <w:r>
+        <w:rPr>
+          <w:color w:val="0F1115"/>
+          <w:sz w:val="28"/>
+          <w:szCs w:val="28"/>
+          <w:shd w:val="clear" w:color="auto" w:fill="FFFFFF"/>
+        </w:rPr>
+        <w:lastRenderedPageBreak/>
+        <w:t xml:space="preserve">генерируемый сервером, лучше индексируется, а </w:t>
+      </w:r>
+      <w:proofErr w:type="spellStart"/>
+      <w:r>
+        <w:rPr>
+          <w:color w:val="0F1115"/>
+          <w:sz w:val="28"/>
+          <w:szCs w:val="28"/>
+          <w:shd w:val="clear" w:color="auto" w:fill="FFFFFF"/>
+        </w:rPr>
+        <w:t>нативного</w:t>
+      </w:r>
+      <w:proofErr w:type="spellEnd"/>
+      <w:r>
+        <w:rPr>
+          <w:color w:val="0F1115"/>
+          <w:sz w:val="28"/>
+          <w:szCs w:val="28"/>
+          <w:shd w:val="clear" w:color="auto" w:fill="FFFFFF"/>
+        </w:rPr>
+        <w:t xml:space="preserve"> </w:t>
+      </w:r>
+      <w:proofErr w:type="spellStart"/>
+      <w:r>
+        <w:rPr>
+          <w:color w:val="0F1115"/>
+          <w:sz w:val="28"/>
+          <w:szCs w:val="28"/>
+          <w:shd w:val="clear" w:color="auto" w:fill="FFFFFF"/>
+        </w:rPr>
+        <w:t>JavaScript</w:t>
+      </w:r>
+      <w:proofErr w:type="spellEnd"/>
+      <w:r>
+        <w:rPr>
+          <w:color w:val="0F1115"/>
+          <w:sz w:val="28"/>
+          <w:szCs w:val="28"/>
+          <w:shd w:val="clear" w:color="auto" w:fill="FFFFFF"/>
+        </w:rPr>
+        <w:t xml:space="preserve"> достаточно для необходимой интерактивности.</w:t>
+      </w:r>
     </w:p>
     <w:p>
       <w:pPr>
@@ -7532,7 +7779,7 @@
     <w:p>
       <w:pPr>
         <w:pStyle w:val="aff2"/>
-        <w:spacing w:line="360" w:lineRule="auto"/>
+        <w:spacing w:before="0" w:beforeAutospacing="0" w:after="0" w:afterAutospacing="0" w:line="360" w:lineRule="auto"/>
         <w:rPr>
           <w:sz w:val="28"/>
           <w:szCs w:val="28"/>
@@ -7553,7 +7800,7 @@
           <w:ilvl w:val="0"/>
           <w:numId w:val="38"/>
         </w:numPr>
-        <w:spacing w:line="360" w:lineRule="auto"/>
+        <w:spacing w:before="0" w:beforeAutospacing="0" w:after="0" w:afterAutospacing="0" w:line="360" w:lineRule="auto"/>
         <w:rPr>
           <w:sz w:val="28"/>
           <w:szCs w:val="28"/>
@@ -7649,7 +7896,7 @@
           <w:ilvl w:val="0"/>
           <w:numId w:val="38"/>
         </w:numPr>
-        <w:spacing w:line="360" w:lineRule="auto"/>
+        <w:spacing w:before="0" w:beforeAutospacing="0" w:after="0" w:afterAutospacing="0" w:line="360" w:lineRule="auto"/>
         <w:rPr>
           <w:sz w:val="28"/>
           <w:szCs w:val="28"/>
@@ -7681,7 +7928,7 @@
           <w:ilvl w:val="0"/>
           <w:numId w:val="38"/>
         </w:numPr>
-        <w:spacing w:line="360" w:lineRule="auto"/>
+        <w:spacing w:before="0" w:beforeAutospacing="0" w:after="0" w:afterAutospacing="0" w:line="360" w:lineRule="auto"/>
         <w:rPr>
           <w:sz w:val="28"/>
           <w:szCs w:val="28"/>
@@ -7725,7 +7972,7 @@
           <w:ilvl w:val="1"/>
           <w:numId w:val="38"/>
         </w:numPr>
-        <w:spacing w:line="360" w:lineRule="auto"/>
+        <w:spacing w:before="0" w:beforeAutospacing="0" w:after="0" w:afterAutospacing="0" w:line="360" w:lineRule="auto"/>
         <w:rPr>
           <w:sz w:val="28"/>
           <w:szCs w:val="28"/>
@@ -7750,7 +7997,7 @@
           <w:ilvl w:val="1"/>
           <w:numId w:val="38"/>
         </w:numPr>
-        <w:spacing w:line="360" w:lineRule="auto"/>
+        <w:spacing w:before="0" w:beforeAutospacing="0" w:after="0" w:afterAutospacing="0" w:line="360" w:lineRule="auto"/>
         <w:rPr>
           <w:sz w:val="28"/>
           <w:szCs w:val="28"/>
@@ -7775,7 +8022,7 @@
           <w:ilvl w:val="1"/>
           <w:numId w:val="38"/>
         </w:numPr>
-        <w:spacing w:line="360" w:lineRule="auto"/>
+        <w:spacing w:before="0" w:beforeAutospacing="0" w:after="0" w:afterAutospacing="0" w:line="360" w:lineRule="auto"/>
         <w:rPr>
           <w:sz w:val="28"/>
           <w:szCs w:val="28"/>
@@ -7800,7 +8047,7 @@
           <w:ilvl w:val="1"/>
           <w:numId w:val="38"/>
         </w:numPr>
-        <w:spacing w:line="360" w:lineRule="auto"/>
+        <w:spacing w:before="0" w:beforeAutospacing="0" w:after="0" w:afterAutospacing="0" w:line="360" w:lineRule="auto"/>
         <w:rPr>
           <w:sz w:val="28"/>
           <w:szCs w:val="28"/>
@@ -7825,7 +8072,7 @@
           <w:ilvl w:val="1"/>
           <w:numId w:val="38"/>
         </w:numPr>
-        <w:spacing w:line="360" w:lineRule="auto"/>
+        <w:spacing w:before="0" w:beforeAutospacing="0" w:after="0" w:afterAutospacing="0" w:line="360" w:lineRule="auto"/>
         <w:rPr>
           <w:sz w:val="28"/>
           <w:szCs w:val="28"/>
@@ -7850,7 +8097,7 @@
           <w:ilvl w:val="1"/>
           <w:numId w:val="38"/>
         </w:numPr>
-        <w:spacing w:line="360" w:lineRule="auto"/>
+        <w:spacing w:before="0" w:beforeAutospacing="0" w:after="0" w:afterAutospacing="0" w:line="360" w:lineRule="auto"/>
         <w:rPr>
           <w:sz w:val="28"/>
           <w:szCs w:val="28"/>
@@ -7875,7 +8122,7 @@
           <w:ilvl w:val="1"/>
           <w:numId w:val="38"/>
         </w:numPr>
-        <w:spacing w:line="360" w:lineRule="auto"/>
+        <w:spacing w:before="0" w:beforeAutospacing="0" w:after="0" w:afterAutospacing="0" w:line="360" w:lineRule="auto"/>
         <w:rPr>
           <w:sz w:val="28"/>
           <w:szCs w:val="28"/>
@@ -7900,7 +8147,7 @@
           <w:ilvl w:val="0"/>
           <w:numId w:val="38"/>
         </w:numPr>
-        <w:spacing w:line="360" w:lineRule="auto"/>
+        <w:spacing w:before="0" w:beforeAutospacing="0" w:after="0" w:afterAutospacing="0" w:line="360" w:lineRule="auto"/>
         <w:rPr>
           <w:sz w:val="28"/>
           <w:szCs w:val="28"/>
@@ -7994,14 +8241,13 @@
           <w:bCs/>
           <w:szCs w:val="28"/>
         </w:rPr>
-        <w:lastRenderedPageBreak/>
         <w:t>1.6. Сравнение с конкурентами</w:t>
       </w:r>
     </w:p>
     <w:p>
       <w:pPr>
         <w:pStyle w:val="aff2"/>
-        <w:spacing w:line="360" w:lineRule="auto"/>
+        <w:spacing w:before="0" w:beforeAutospacing="0" w:after="0" w:afterAutospacing="0" w:line="360" w:lineRule="auto"/>
         <w:rPr>
           <w:sz w:val="28"/>
           <w:szCs w:val="28"/>
@@ -8022,7 +8268,7 @@
           <w:ilvl w:val="0"/>
           <w:numId w:val="39"/>
         </w:numPr>
-        <w:spacing w:line="360" w:lineRule="auto"/>
+        <w:spacing w:before="0" w:beforeAutospacing="0" w:after="0" w:afterAutospacing="0" w:line="360" w:lineRule="auto"/>
         <w:rPr>
           <w:sz w:val="28"/>
           <w:szCs w:val="28"/>
@@ -8043,7 +8289,7 @@
           <w:ilvl w:val="0"/>
           <w:numId w:val="39"/>
         </w:numPr>
-        <w:spacing w:line="360" w:lineRule="auto"/>
+        <w:spacing w:before="0" w:beforeAutospacing="0" w:after="0" w:afterAutospacing="0" w:line="360" w:lineRule="auto"/>
         <w:rPr>
           <w:sz w:val="28"/>
           <w:szCs w:val="28"/>
@@ -8064,7 +8310,7 @@
           <w:ilvl w:val="0"/>
           <w:numId w:val="39"/>
         </w:numPr>
-        <w:spacing w:line="360" w:lineRule="auto"/>
+        <w:spacing w:before="0" w:beforeAutospacing="0" w:after="0" w:afterAutospacing="0" w:line="360" w:lineRule="auto"/>
         <w:rPr>
           <w:sz w:val="28"/>
           <w:szCs w:val="28"/>
@@ -8085,7 +8331,7 @@
           <w:ilvl w:val="0"/>
           <w:numId w:val="39"/>
         </w:numPr>
-        <w:spacing w:line="360" w:lineRule="auto"/>
+        <w:spacing w:before="0" w:beforeAutospacing="0" w:after="0" w:afterAutospacing="0" w:line="360" w:lineRule="auto"/>
         <w:rPr>
           <w:sz w:val="28"/>
           <w:szCs w:val="28"/>
@@ -8102,17 +8348,18 @@
     <w:p>
       <w:pPr>
         <w:pStyle w:val="aff2"/>
-        <w:spacing w:line="360" w:lineRule="auto"/>
-        <w:rPr>
-          <w:sz w:val="28"/>
-          <w:szCs w:val="28"/>
-        </w:rPr>
-      </w:pPr>
-      <w:r>
-        <w:rPr>
-          <w:sz w:val="28"/>
-          <w:szCs w:val="28"/>
-        </w:rPr>
+        <w:spacing w:before="0" w:beforeAutospacing="0" w:after="0" w:afterAutospacing="0" w:line="360" w:lineRule="auto"/>
+        <w:rPr>
+          <w:sz w:val="28"/>
+          <w:szCs w:val="28"/>
+        </w:rPr>
+      </w:pPr>
+      <w:r>
+        <w:rPr>
+          <w:sz w:val="28"/>
+          <w:szCs w:val="28"/>
+        </w:rPr>
+        <w:lastRenderedPageBreak/>
         <w:t xml:space="preserve">Отличительные особенности </w:t>
       </w:r>
       <w:proofErr w:type="spellStart"/>
@@ -8139,7 +8386,7 @@
           <w:ilvl w:val="0"/>
           <w:numId w:val="40"/>
         </w:numPr>
-        <w:spacing w:line="360" w:lineRule="auto"/>
+        <w:spacing w:before="0" w:beforeAutospacing="0" w:after="0" w:afterAutospacing="0" w:line="360" w:lineRule="auto"/>
         <w:rPr>
           <w:sz w:val="28"/>
           <w:szCs w:val="28"/>
@@ -8178,7 +8425,7 @@
           <w:ilvl w:val="0"/>
           <w:numId w:val="40"/>
         </w:numPr>
-        <w:spacing w:line="360" w:lineRule="auto"/>
+        <w:spacing w:before="0" w:beforeAutospacing="0" w:after="0" w:afterAutospacing="0" w:line="360" w:lineRule="auto"/>
         <w:rPr>
           <w:sz w:val="28"/>
           <w:szCs w:val="28"/>
@@ -8199,7 +8446,7 @@
           <w:ilvl w:val="0"/>
           <w:numId w:val="40"/>
         </w:numPr>
-        <w:spacing w:line="360" w:lineRule="auto"/>
+        <w:spacing w:before="0" w:beforeAutospacing="0" w:after="0" w:afterAutospacing="0" w:line="360" w:lineRule="auto"/>
         <w:rPr>
           <w:sz w:val="28"/>
           <w:szCs w:val="28"/>
@@ -8236,7 +8483,7 @@
           <w:ilvl w:val="0"/>
           <w:numId w:val="40"/>
         </w:numPr>
-        <w:spacing w:line="360" w:lineRule="auto"/>
+        <w:spacing w:before="0" w:beforeAutospacing="0" w:after="0" w:afterAutospacing="0" w:line="360" w:lineRule="auto"/>
         <w:rPr>
           <w:sz w:val="28"/>
           <w:szCs w:val="28"/>
@@ -8253,7 +8500,7 @@
     <w:p>
       <w:pPr>
         <w:pStyle w:val="aff2"/>
-        <w:spacing w:line="360" w:lineRule="auto"/>
+        <w:spacing w:before="0" w:beforeAutospacing="0" w:after="0" w:afterAutospacing="0" w:line="360" w:lineRule="auto"/>
         <w:rPr>
           <w:sz w:val="28"/>
           <w:szCs w:val="28"/>
@@ -8322,7 +8569,7 @@
           <w:ilvl w:val="0"/>
           <w:numId w:val="41"/>
         </w:numPr>
-        <w:spacing w:line="360" w:lineRule="auto"/>
+        <w:spacing w:before="0" w:beforeAutospacing="0" w:after="0" w:afterAutospacing="0" w:line="360" w:lineRule="auto"/>
         <w:rPr>
           <w:sz w:val="28"/>
           <w:szCs w:val="28"/>
@@ -8353,7 +8600,7 @@
           <w:ilvl w:val="0"/>
           <w:numId w:val="41"/>
         </w:numPr>
-        <w:spacing w:line="360" w:lineRule="auto"/>
+        <w:spacing w:before="0" w:beforeAutospacing="0" w:after="0" w:afterAutospacing="0" w:line="360" w:lineRule="auto"/>
         <w:rPr>
           <w:sz w:val="28"/>
           <w:szCs w:val="28"/>
@@ -8384,7 +8631,7 @@
           <w:ilvl w:val="0"/>
           <w:numId w:val="41"/>
         </w:numPr>
-        <w:spacing w:line="360" w:lineRule="auto"/>
+        <w:spacing w:before="0" w:beforeAutospacing="0" w:after="0" w:afterAutospacing="0" w:line="360" w:lineRule="auto"/>
         <w:rPr>
           <w:sz w:val="28"/>
           <w:szCs w:val="28"/>
@@ -8419,7 +8666,7 @@
           <w:ilvl w:val="0"/>
           <w:numId w:val="41"/>
         </w:numPr>
-        <w:spacing w:line="360" w:lineRule="auto"/>
+        <w:spacing w:before="0" w:beforeAutospacing="0" w:after="0" w:afterAutospacing="0" w:line="360" w:lineRule="auto"/>
         <w:rPr>
           <w:sz w:val="28"/>
           <w:szCs w:val="28"/>
@@ -8464,7 +8711,7 @@
           <w:ilvl w:val="0"/>
           <w:numId w:val="41"/>
         </w:numPr>
-        <w:spacing w:line="360" w:lineRule="auto"/>
+        <w:spacing w:before="0" w:beforeAutospacing="0" w:after="0" w:afterAutospacing="0" w:line="360" w:lineRule="auto"/>
         <w:rPr>
           <w:sz w:val="28"/>
           <w:szCs w:val="28"/>
@@ -8495,7 +8742,7 @@
           <w:ilvl w:val="0"/>
           <w:numId w:val="41"/>
         </w:numPr>
-        <w:spacing w:line="360" w:lineRule="auto"/>
+        <w:spacing w:before="0" w:beforeAutospacing="0" w:after="0" w:afterAutospacing="0" w:line="360" w:lineRule="auto"/>
         <w:rPr>
           <w:sz w:val="28"/>
           <w:szCs w:val="28"/>
@@ -9165,16 +9412,7 @@
                       <w:sz w:val="32"/>
                       <w:lang w:val="ru-RU"/>
                     </w:rPr>
-                    <w:t xml:space="preserve"> 09.02.07 КП </w:t>
-                  </w:r>
-                  <w:r>
-                    <w:rPr>
-                      <w:rFonts w:ascii="Times New Roman" w:hAnsi="Times New Roman"/>
-                      <w:i w:val="0"/>
-                      <w:sz w:val="32"/>
-                      <w:lang w:val="ru-RU"/>
-                    </w:rPr>
-                    <w:t>6668</w:t>
+                    <w:t xml:space="preserve"> 09.02.07 КП 6668</w:t>
                   </w:r>
                   <w:r>
                     <w:rPr>
@@ -9597,14 +9835,7 @@
                       <w:sz w:val="18"/>
                       <w:lang w:val="ru-RU"/>
                     </w:rPr>
-                    <w:t>3</w:t>
-                  </w:r>
-                  <w:r>
-                    <w:rPr>
-                      <w:sz w:val="18"/>
-                      <w:lang w:val="ru-RU"/>
-                    </w:rPr>
-                    <w:t>8</w:t>
+                    <w:t>38</w:t>
                   </w:r>
                 </w:p>
               </w:txbxContent>
@@ -10520,7 +10751,7 @@
                       <w:noProof/>
                       <w:sz w:val="24"/>
                     </w:rPr>
-                    <w:t>10</w:t>
+                    <w:t>4</w:t>
                   </w:r>
                   <w:r>
                     <w:rPr>
@@ -10591,16 +10822,7 @@
                       <w:sz w:val="32"/>
                       <w:lang w:val="ru-RU"/>
                     </w:rPr>
-                    <w:t xml:space="preserve"> КП </w:t>
-                  </w:r>
-                  <w:r>
-                    <w:rPr>
-                      <w:rFonts w:ascii="Times New Roman" w:hAnsi="Times New Roman"/>
-                      <w:i w:val="0"/>
-                      <w:sz w:val="32"/>
-                      <w:lang w:val="ru-RU"/>
-                    </w:rPr>
-                    <w:t>6668</w:t>
+                    <w:t xml:space="preserve"> КП 6668</w:t>
                   </w:r>
                   <w:r>
                     <w:rPr>
@@ -11436,14 +11658,7 @@
                       <w:sz w:val="18"/>
                       <w:lang w:val="ru-RU"/>
                     </w:rPr>
-                    <w:t>3</w:t>
-                  </w:r>
-                  <w:r>
-                    <w:rPr>
-                      <w:sz w:val="18"/>
-                      <w:lang w:val="ru-RU"/>
-                    </w:rPr>
-                    <w:t>8</w:t>
+                    <w:t>38</w:t>
                   </w:r>
                 </w:p>
               </w:txbxContent>
@@ -18520,7 +18735,7 @@
 </file>
 
 <file path=customXml/itemProps1.xml><?xml version="1.0" encoding="utf-8"?>
-<ds:datastoreItem xmlns:ds="http://schemas.openxmlformats.org/officeDocument/2006/customXml" ds:itemID="{BE83D764-0903-4990-A9DC-84A4B24436C5}">
+<ds:datastoreItem xmlns:ds="http://schemas.openxmlformats.org/officeDocument/2006/customXml" ds:itemID="{A31BC3A6-64BF-4F21-AC8F-215DA7D59877}">
   <ds:schemaRefs>
     <ds:schemaRef ds:uri="http://schemas.openxmlformats.org/officeDocument/2006/bibliography"/>
   </ds:schemaRefs>

</xml_diff>